<commit_message>
Plano com as gravações
</commit_message>
<xml_diff>
--- a/plan/Topicos especiais NLP 2022.docx
+++ b/plan/Topicos especiais NLP 2022.docx
@@ -1481,7 +1481,6 @@
                 <w:iCs/>
                 <w:color w:val="000000" w:themeColor="text1"/>
                 <w:sz w:val="20"/>
-                <w:lang w:val="en-US"/>
               </w:rPr>
               <w:t>Education DataScience- Past, Present, Future</w:t>
             </w:r>
@@ -1493,29 +1492,56 @@
                 <w:szCs w:val="20"/>
               </w:rPr>
             </w:pPr>
-          </w:p>
-          <w:p>
-            <w:pPr>
-              <w:rPr>
-                <w:sz w:val="20"/>
-                <w:szCs w:val="20"/>
-              </w:rPr>
-            </w:pPr>
-            <w:r>
-              <w:rPr>
-                <w:sz w:val="20"/>
-                <w:szCs w:val="20"/>
-              </w:rPr>
-              <w:t>Processamento básico de textos</w:t>
-            </w:r>
-          </w:p>
-          <w:p>
-            <w:pPr>
-              <w:rPr>
-                <w:sz w:val="20"/>
-                <w:szCs w:val="20"/>
-              </w:rPr>
-            </w:pPr>
+            <w:r>
+              <w:rPr>
+                <w:sz w:val="20"/>
+                <w:szCs w:val="20"/>
+              </w:rPr>
+              <w:t>Principal components e Singular Value Decomposition no R</w:t>
+            </w:r>
+          </w:p>
+          <w:p>
+            <w:pPr>
+              <w:rPr>
+                <w:sz w:val="20"/>
+                <w:szCs w:val="20"/>
+              </w:rPr>
+            </w:pPr>
+          </w:p>
+          <w:p>
+            <w:pPr>
+              <w:rPr>
+                <w:sz w:val="20"/>
+                <w:szCs w:val="20"/>
+                <w:lang w:val="es-ES_tradnl"/>
+              </w:rPr>
+            </w:pPr>
+            <w:r>
+              <w:rPr>
+                <w:sz w:val="20"/>
+                <w:szCs w:val="20"/>
+                <w:lang w:val="es-ES_tradnl"/>
+              </w:rPr>
+              <w:t xml:space="preserve">Gravação da aula </w:t>
+            </w:r>
+          </w:p>
+          <w:p>
+            <w:pPr>
+              <w:rPr>
+                <w:sz w:val="20"/>
+                <w:szCs w:val="20"/>
+              </w:rPr>
+            </w:pPr>
+            <w:hyperlink r:id="rId10" w:history="1">
+              <w:r>
+                <w:rPr>
+                  <w:rStyle w:val="Hyperlink"/>
+                  <w:sz w:val="20"/>
+                  <w:szCs w:val="20"/>
+                </w:rPr>
+                <w:t>https://drive.google.com/file/d/14nHQkPGzlXxS53-4L98xQXzUVTeNcjc2/view?usp=sharing</w:t>
+              </w:r>
+            </w:hyperlink>
           </w:p>
           <w:p>
             <w:pPr>
@@ -1627,39 +1653,25 @@
             <w:r>
               <w:rPr>
                 <w:sz w:val="20"/>
+                <w:szCs w:val="20"/>
+              </w:rPr>
+              <w:t>Processamento básico de textos</w:t>
+            </w:r>
+            <w:r>
+              <w:rPr>
+                <w:sz w:val="20"/>
                 <w:lang w:val="es-ES_tradnl"/>
               </w:rPr>
-              <w:t>Fundamentos das redes neurais.</w:t>
-            </w:r>
-            <w:r>
+              <w:t xml:space="preserve"> </w:t>
+            </w:r>
+          </w:p>
+          <w:p>
+            <w:pPr>
               <w:rPr>
                 <w:sz w:val="20"/>
                 <w:lang w:val="es-ES_tradnl"/>
               </w:rPr>
-              <w:t xml:space="preserve"> </w:t>
-            </w:r>
-          </w:p>
-          <w:p>
-            <w:pPr>
-              <w:rPr>
-                <w:sz w:val="20"/>
-                <w:szCs w:val="20"/>
-              </w:rPr>
-            </w:pPr>
-            <w:r>
-              <w:rPr>
-                <w:sz w:val="20"/>
-                <w:szCs w:val="20"/>
-              </w:rPr>
-              <w:t xml:space="preserve">Keras para R </w:t>
-            </w:r>
-            <w:r>
-              <w:rPr>
-                <w:sz w:val="20"/>
-                <w:szCs w:val="20"/>
-              </w:rPr>
-              <w:t xml:space="preserve"> </w:t>
-            </w:r>
+            </w:pPr>
           </w:p>
           <w:p>
             <w:pPr>
@@ -1762,16 +1774,53 @@
             <w:pPr>
               <w:rPr>
                 <w:sz w:val="20"/>
-                <w:szCs w:val="20"/>
-              </w:rPr>
-            </w:pPr>
-            <w:r>
-              <w:rPr>
-                <w:sz w:val="20"/>
-                <w:szCs w:val="20"/>
-              </w:rPr>
-              <w:t>Processamento básico de textos</w:t>
-            </w:r>
+                <w:lang w:val="es-ES_tradnl"/>
+              </w:rPr>
+            </w:pPr>
+            <w:r>
+              <w:rPr>
+                <w:sz w:val="20"/>
+                <w:lang w:val="es-ES_tradnl"/>
+              </w:rPr>
+              <w:t>Fundamentos das redes neurais.</w:t>
+            </w:r>
+            <w:r>
+              <w:rPr>
+                <w:sz w:val="20"/>
+                <w:lang w:val="es-ES_tradnl"/>
+              </w:rPr>
+              <w:t xml:space="preserve"> </w:t>
+            </w:r>
+          </w:p>
+          <w:p>
+            <w:pPr>
+              <w:rPr>
+                <w:sz w:val="20"/>
+                <w:szCs w:val="20"/>
+              </w:rPr>
+            </w:pPr>
+            <w:r>
+              <w:rPr>
+                <w:sz w:val="20"/>
+                <w:szCs w:val="20"/>
+              </w:rPr>
+              <w:t xml:space="preserve">Keras para R </w:t>
+            </w:r>
+            <w:r>
+              <w:rPr>
+                <w:sz w:val="20"/>
+                <w:szCs w:val="20"/>
+              </w:rPr>
+              <w:t xml:space="preserve"> </w:t>
+            </w:r>
+          </w:p>
+          <w:p>
+            <w:pPr>
+              <w:rPr>
+                <w:sz w:val="20"/>
+                <w:szCs w:val="20"/>
+              </w:rPr>
+            </w:pPr>
           </w:p>
         </w:tc>
         <w:tc>
@@ -1941,6 +1990,7 @@
               <w:rPr>
                 <w:color w:val="000000" w:themeColor="text1"/>
               </w:rPr>
+              <w:lastRenderedPageBreak/>
               <w:t>7</w:t>
             </w:r>
           </w:p>
@@ -2037,7 +2087,6 @@
               <w:rPr>
                 <w:color w:val="000000" w:themeColor="text1"/>
               </w:rPr>
-              <w:lastRenderedPageBreak/>
               <w:t>8</w:t>
             </w:r>
           </w:p>
@@ -3975,6 +4024,7 @@
                 <w:sz w:val="20"/>
                 <w:szCs w:val="20"/>
               </w:rPr>
+              <w:lastRenderedPageBreak/>
               <w:t>Ex</w:t>
             </w:r>
             <w:r>
@@ -4019,6 +4069,7 @@
               <w:rPr>
                 <w:color w:val="000000" w:themeColor="text1"/>
               </w:rPr>
+              <w:lastRenderedPageBreak/>
               <w:t>7</w:t>
             </w:r>
           </w:p>
@@ -4115,7 +4166,6 @@
               <w:rPr>
                 <w:color w:val="000000" w:themeColor="text1"/>
               </w:rPr>
-              <w:lastRenderedPageBreak/>
               <w:t>8</w:t>
             </w:r>
           </w:p>
@@ -5224,7 +5274,7 @@
         </w:rPr>
         <w:t>(</w:t>
       </w:r>
-      <w:hyperlink r:id="rId10" w:history="1">
+      <w:hyperlink r:id="rId11" w:history="1">
         <w:r>
           <w:rPr>
             <w:rStyle w:val="Hyperlink"/>
@@ -5312,7 +5362,7 @@
       <w:r>
         <w:t>(</w:t>
       </w:r>
-      <w:hyperlink r:id="rId11" w:history="1">
+      <w:hyperlink r:id="rId12" w:history="1">
         <w:r>
           <w:rPr>
             <w:rStyle w:val="Hyperlink"/>
@@ -5327,7 +5377,7 @@
         </w:rPr>
         <w:t xml:space="preserve">, </w:t>
       </w:r>
-      <w:hyperlink r:id="rId12" w:history="1">
+      <w:hyperlink r:id="rId13" w:history="1">
         <w:r>
           <w:rPr>
             <w:rStyle w:val="Hyperlink"/>
@@ -5371,7 +5421,7 @@
         </w:rPr>
         <w:t>. Sebastopol, CA: O’Reilly (</w:t>
       </w:r>
-      <w:hyperlink r:id="rId13" w:history="1">
+      <w:hyperlink r:id="rId14" w:history="1">
         <w:r>
           <w:rPr>
             <w:rStyle w:val="Hyperlink"/>
@@ -5405,7 +5455,7 @@
           <w:lang w:val="es-ES_tradnl"/>
         </w:rPr>
       </w:pPr>
-      <w:hyperlink r:id="rId14" w:history="1">
+      <w:hyperlink r:id="rId15" w:history="1">
         <w:r>
           <w:rPr>
             <w:rStyle w:val="Hyperlink"/>
@@ -5422,7 +5472,7 @@
           <w:lang w:val="es-ES_tradnl"/>
         </w:rPr>
       </w:pPr>
-      <w:hyperlink r:id="rId15" w:history="1">
+      <w:hyperlink r:id="rId16" w:history="1">
         <w:r>
           <w:rPr>
             <w:rStyle w:val="Hyperlink"/>
@@ -5664,7 +5714,7 @@
                 <w:lang w:val="es-ES_tradnl"/>
               </w:rPr>
             </w:pPr>
-            <w:hyperlink r:id="rId16" w:history="1">
+            <w:hyperlink r:id="rId17" w:history="1">
               <w:r>
                 <w:rPr>
                   <w:rStyle w:val="Hyperlink"/>
@@ -5847,7 +5897,7 @@
                 <w:lang w:val="es-ES_tradnl"/>
               </w:rPr>
             </w:pPr>
-            <w:hyperlink r:id="rId17" w:history="1">
+            <w:hyperlink r:id="rId18" w:history="1">
               <w:r>
                 <w:rPr>
                   <w:rStyle w:val="Hyperlink"/>
@@ -5890,7 +5940,7 @@
                 <w:lang w:val="es-ES_tradnl"/>
               </w:rPr>
             </w:pPr>
-            <w:hyperlink r:id="rId18" w:history="1">
+            <w:hyperlink r:id="rId19" w:history="1">
               <w:r>
                 <w:rPr>
                   <w:rStyle w:val="Hyperlink"/>
@@ -6083,7 +6133,7 @@
                 <w:szCs w:val="22"/>
               </w:rPr>
             </w:pPr>
-            <w:hyperlink r:id="rId19" w:history="1">
+            <w:hyperlink r:id="rId20" w:history="1">
               <w:r>
                 <w:rPr>
                   <w:rStyle w:val="Hyperlink"/>
@@ -6126,7 +6176,7 @@
                 <w:szCs w:val="22"/>
               </w:rPr>
             </w:pPr>
-            <w:hyperlink r:id="rId20" w:history="1">
+            <w:hyperlink r:id="rId21" w:history="1">
               <w:r>
                 <w:rPr>
                   <w:rStyle w:val="Hyperlink"/>
@@ -6413,7 +6463,7 @@
                 <w:color w:val="0070C0"/>
               </w:rPr>
             </w:pPr>
-            <w:hyperlink r:id="rId21" w:history="1">
+            <w:hyperlink r:id="rId22" w:history="1">
               <w:r>
                 <w:rPr>
                   <w:rStyle w:val="Hyperlink"/>
@@ -6451,7 +6501,7 @@
                 <w:color w:val="0070C0"/>
               </w:rPr>
             </w:pPr>
-            <w:hyperlink r:id="rId22" w:history="1">
+            <w:hyperlink r:id="rId23" w:history="1">
               <w:r>
                 <w:rPr>
                   <w:rStyle w:val="Hyperlink"/>
@@ -6630,7 +6680,7 @@
                 <w:szCs w:val="22"/>
               </w:rPr>
             </w:pPr>
-            <w:hyperlink r:id="rId23" w:history="1">
+            <w:hyperlink r:id="rId24" w:history="1">
               <w:r>
                 <w:rPr>
                   <w:rStyle w:val="Hyperlink"/>
@@ -6671,7 +6721,7 @@
                 <w:color w:val="0070C0"/>
               </w:rPr>
             </w:pPr>
-            <w:hyperlink r:id="rId24" w:history="1">
+            <w:hyperlink r:id="rId25" w:history="1">
               <w:r>
                 <w:rPr>
                   <w:rStyle w:val="Hyperlink"/>
@@ -6709,7 +6759,7 @@
                 <w:color w:val="0070C0"/>
               </w:rPr>
             </w:pPr>
-            <w:hyperlink r:id="rId25" w:history="1">
+            <w:hyperlink r:id="rId26" w:history="1">
               <w:r>
                 <w:rPr>
                   <w:rStyle w:val="Hyperlink"/>
@@ -6865,7 +6915,7 @@
                 <w:color w:val="0070C0"/>
               </w:rPr>
             </w:pPr>
-            <w:hyperlink r:id="rId26" w:history="1">
+            <w:hyperlink r:id="rId27" w:history="1">
               <w:r>
                 <w:rPr>
                   <w:rStyle w:val="Hyperlink"/>
@@ -6900,7 +6950,7 @@
                 <w:color w:val="0070C0"/>
               </w:rPr>
             </w:pPr>
-            <w:hyperlink r:id="rId27" w:history="1">
+            <w:hyperlink r:id="rId28" w:history="1">
               <w:r>
                 <w:rPr>
                   <w:rStyle w:val="Hyperlink"/>
@@ -7132,7 +7182,7 @@
                 <w:color w:val="0070C0"/>
               </w:rPr>
             </w:pPr>
-            <w:hyperlink r:id="rId28" w:history="1">
+            <w:hyperlink r:id="rId29" w:history="1">
               <w:r>
                 <w:rPr>
                   <w:rStyle w:val="Hyperlink"/>
@@ -7167,7 +7217,7 @@
                 <w:color w:val="0070C0"/>
               </w:rPr>
             </w:pPr>
-            <w:hyperlink r:id="rId29" w:history="1">
+            <w:hyperlink r:id="rId30" w:history="1">
               <w:r>
                 <w:rPr>
                   <w:rStyle w:val="Hyperlink"/>
@@ -7539,7 +7589,7 @@
                 <w:color w:val="0070C0"/>
               </w:rPr>
             </w:pPr>
-            <w:hyperlink r:id="rId30" w:history="1">
+            <w:hyperlink r:id="rId31" w:history="1">
               <w:r>
                 <w:rPr>
                   <w:rStyle w:val="Hyperlink"/>
@@ -7574,7 +7624,7 @@
                 <w:color w:val="0070C0"/>
               </w:rPr>
             </w:pPr>
-            <w:hyperlink r:id="rId31" w:history="1">
+            <w:hyperlink r:id="rId32" w:history="1">
               <w:r>
                 <w:rPr>
                   <w:rStyle w:val="Hyperlink"/>
@@ -8015,7 +8065,7 @@
                 <w:color w:val="0070C0"/>
               </w:rPr>
             </w:pPr>
-            <w:hyperlink r:id="rId32" w:history="1">
+            <w:hyperlink r:id="rId33" w:history="1">
               <w:r>
                 <w:rPr>
                   <w:rStyle w:val="Hyperlink"/>
@@ -8050,7 +8100,7 @@
                 <w:color w:val="0070C0"/>
               </w:rPr>
             </w:pPr>
-            <w:hyperlink r:id="rId33" w:history="1">
+            <w:hyperlink r:id="rId34" w:history="1">
               <w:r>
                 <w:rPr>
                   <w:rStyle w:val="Hyperlink"/>
@@ -8085,7 +8135,7 @@
                 <w:color w:val="0070C0"/>
               </w:rPr>
             </w:pPr>
-            <w:hyperlink r:id="rId34" w:history="1">
+            <w:hyperlink r:id="rId35" w:history="1">
               <w:r>
                 <w:rPr>
                   <w:rStyle w:val="Hyperlink"/>
@@ -8130,7 +8180,7 @@
                 <w:lang w:val="en-US"/>
               </w:rPr>
             </w:pPr>
-            <w:hyperlink r:id="rId35" w:history="1">
+            <w:hyperlink r:id="rId36" w:history="1">
               <w:r>
                 <w:rPr>
                   <w:rStyle w:val="Hyperlink"/>
@@ -8292,7 +8342,7 @@
                 <w:szCs w:val="22"/>
               </w:rPr>
             </w:pPr>
-            <w:hyperlink r:id="rId36" w:history="1">
+            <w:hyperlink r:id="rId37" w:history="1">
               <w:r>
                 <w:rPr>
                   <w:rStyle w:val="Hyperlink"/>
@@ -8331,7 +8381,7 @@
                 <w:szCs w:val="22"/>
               </w:rPr>
             </w:pPr>
-            <w:hyperlink r:id="rId37" w:history="1">
+            <w:hyperlink r:id="rId38" w:history="1">
               <w:r>
                 <w:rPr>
                   <w:rStyle w:val="Hyperlink"/>
@@ -8474,7 +8524,7 @@
                 <w:color w:val="0070C0"/>
               </w:rPr>
             </w:pPr>
-            <w:hyperlink r:id="rId38" w:history="1">
+            <w:hyperlink r:id="rId39" w:history="1">
               <w:r>
                 <w:rPr>
                   <w:rStyle w:val="Hyperlink"/>
@@ -8510,7 +8560,7 @@
                 <w:color w:val="0070C0"/>
               </w:rPr>
             </w:pPr>
-            <w:hyperlink r:id="rId39" w:history="1">
+            <w:hyperlink r:id="rId40" w:history="1">
               <w:r>
                 <w:rPr>
                   <w:rStyle w:val="Hyperlink"/>

</xml_diff>